<commit_message>
Software Development Plan v.1.1
Made a few minor updates and corrected the Table of Contents.
</commit_message>
<xml_diff>
--- a/project_artifacts/Project_Plan_Group7.docx
+++ b/project_artifacts/Project_Plan_Group7.docx
@@ -75,9 +75,12 @@
     <w:p>
       <w:pPr>
         <w:sectPr>
-          <w:headerReference w:type="default" r:id="rId8"/>
-          <w:footerReference w:type="even" r:id="rId9"/>
-          <w:footerReference w:type="default" r:id="rId10"/>
+          <w:headerReference w:type="even" r:id="rId8"/>
+          <w:headerReference w:type="default" r:id="rId9"/>
+          <w:footerReference w:type="even" r:id="rId10"/>
+          <w:footerReference w:type="default" r:id="rId11"/>
+          <w:headerReference w:type="first" r:id="rId12"/>
+          <w:footerReference w:type="first" r:id="rId13"/>
           <w:pgSz w:w="12240" w:h="15840" w:code="1"/>
           <w:pgMar w:top="1440" w:right="1440" w:bottom="1440" w:left="1440" w:header="720" w:footer="720" w:gutter="0"/>
           <w:cols w:space="720"/>
@@ -212,15 +215,7 @@
               <w:t>mm</w:t>
             </w:r>
             <w:r>
-              <w:t>/</w:t>
-            </w:r>
-            <w:proofErr w:type="spellStart"/>
-            <w:r>
-              <w:t>yy</w:t>
-            </w:r>
-            <w:proofErr w:type="spellEnd"/>
-            <w:r>
-              <w:t>&gt;</w:t>
+              <w:t>/yy&gt;</w:t>
             </w:r>
           </w:p>
         </w:tc>
@@ -233,15 +228,7 @@
               <w:pStyle w:val="Tabletext"/>
             </w:pPr>
             <w:r>
-              <w:t>&lt;</w:t>
-            </w:r>
-            <w:proofErr w:type="spellStart"/>
-            <w:r>
-              <w:t>x.x</w:t>
-            </w:r>
-            <w:proofErr w:type="spellEnd"/>
-            <w:r>
-              <w:t>&gt;</w:t>
+              <w:t>&lt;x.x&gt;</w:t>
             </w:r>
           </w:p>
         </w:tc>
@@ -389,6 +376,9 @@
             <w:pPr>
               <w:pStyle w:val="Tabletext"/>
             </w:pPr>
+            <w:r>
+              <w:t>29/09/24</w:t>
+            </w:r>
           </w:p>
         </w:tc>
         <w:tc>
@@ -399,6 +389,9 @@
             <w:pPr>
               <w:pStyle w:val="Tabletext"/>
             </w:pPr>
+            <w:r>
+              <w:t>1.0</w:t>
+            </w:r>
           </w:p>
         </w:tc>
         <w:tc>
@@ -409,6 +402,9 @@
             <w:pPr>
               <w:pStyle w:val="Tabletext"/>
             </w:pPr>
+            <w:r>
+              <w:t>Corrected Table of Contents page numbers</w:t>
+            </w:r>
           </w:p>
         </w:tc>
         <w:tc>
@@ -419,6 +415,9 @@
             <w:pPr>
               <w:pStyle w:val="Tabletext"/>
             </w:pPr>
+            <w:r>
+              <w:t>Aidan Prather</w:t>
+            </w:r>
           </w:p>
         </w:tc>
       </w:tr>
@@ -1833,47 +1832,7 @@
             <w:webHidden/>
           </w:rPr>
           <w:tab/>
-        </w:r>
-        <w:r>
-          <w:rPr>
-            <w:noProof/>
-            <w:webHidden/>
-          </w:rPr>
-          <w:fldChar w:fldCharType="begin"/>
-        </w:r>
-        <w:r>
-          <w:rPr>
-            <w:noProof/>
-            <w:webHidden/>
-          </w:rPr>
-          <w:instrText xml:space="preserve"> PAGEREF _Toc11132109 \h </w:instrText>
-        </w:r>
-        <w:r>
-          <w:rPr>
-            <w:noProof/>
-            <w:webHidden/>
-          </w:rPr>
-        </w:r>
-        <w:r>
-          <w:rPr>
-            <w:noProof/>
-            <w:webHidden/>
-          </w:rPr>
-          <w:fldChar w:fldCharType="separate"/>
-        </w:r>
-        <w:r>
-          <w:rPr>
-            <w:noProof/>
-            <w:webHidden/>
-          </w:rPr>
-          <w:t>6</w:t>
-        </w:r>
-        <w:r>
-          <w:rPr>
-            <w:noProof/>
-            <w:webHidden/>
-          </w:rPr>
-          <w:fldChar w:fldCharType="end"/>
+          <w:t>8</w:t>
         </w:r>
       </w:hyperlink>
     </w:p>
@@ -1921,47 +1880,7 @@
             <w:webHidden/>
           </w:rPr>
           <w:tab/>
-        </w:r>
-        <w:r>
-          <w:rPr>
-            <w:noProof/>
-            <w:webHidden/>
-          </w:rPr>
-          <w:fldChar w:fldCharType="begin"/>
-        </w:r>
-        <w:r>
-          <w:rPr>
-            <w:noProof/>
-            <w:webHidden/>
-          </w:rPr>
-          <w:instrText xml:space="preserve"> PAGEREF _Toc11132110 \h </w:instrText>
-        </w:r>
-        <w:r>
-          <w:rPr>
-            <w:noProof/>
-            <w:webHidden/>
-          </w:rPr>
-        </w:r>
-        <w:r>
-          <w:rPr>
-            <w:noProof/>
-            <w:webHidden/>
-          </w:rPr>
-          <w:fldChar w:fldCharType="separate"/>
-        </w:r>
-        <w:r>
-          <w:rPr>
-            <w:noProof/>
-            <w:webHidden/>
-          </w:rPr>
-          <w:t>6</w:t>
-        </w:r>
-        <w:r>
-          <w:rPr>
-            <w:noProof/>
-            <w:webHidden/>
-          </w:rPr>
-          <w:fldChar w:fldCharType="end"/>
+          <w:t>8</w:t>
         </w:r>
       </w:hyperlink>
     </w:p>
@@ -2009,47 +1928,7 @@
             <w:webHidden/>
           </w:rPr>
           <w:tab/>
-        </w:r>
-        <w:r>
-          <w:rPr>
-            <w:noProof/>
-            <w:webHidden/>
-          </w:rPr>
-          <w:fldChar w:fldCharType="begin"/>
-        </w:r>
-        <w:r>
-          <w:rPr>
-            <w:noProof/>
-            <w:webHidden/>
-          </w:rPr>
-          <w:instrText xml:space="preserve"> PAGEREF _Toc11132111 \h </w:instrText>
-        </w:r>
-        <w:r>
-          <w:rPr>
-            <w:noProof/>
-            <w:webHidden/>
-          </w:rPr>
-        </w:r>
-        <w:r>
-          <w:rPr>
-            <w:noProof/>
-            <w:webHidden/>
-          </w:rPr>
-          <w:fldChar w:fldCharType="separate"/>
-        </w:r>
-        <w:r>
-          <w:rPr>
-            <w:noProof/>
-            <w:webHidden/>
-          </w:rPr>
-          <w:t>6</w:t>
-        </w:r>
-        <w:r>
-          <w:rPr>
-            <w:noProof/>
-            <w:webHidden/>
-          </w:rPr>
-          <w:fldChar w:fldCharType="end"/>
+          <w:t>8</w:t>
         </w:r>
       </w:hyperlink>
     </w:p>
@@ -2097,47 +1976,7 @@
             <w:webHidden/>
           </w:rPr>
           <w:tab/>
-        </w:r>
-        <w:r>
-          <w:rPr>
-            <w:noProof/>
-            <w:webHidden/>
-          </w:rPr>
-          <w:fldChar w:fldCharType="begin"/>
-        </w:r>
-        <w:r>
-          <w:rPr>
-            <w:noProof/>
-            <w:webHidden/>
-          </w:rPr>
-          <w:instrText xml:space="preserve"> PAGEREF _Toc11132112 \h </w:instrText>
-        </w:r>
-        <w:r>
-          <w:rPr>
-            <w:noProof/>
-            <w:webHidden/>
-          </w:rPr>
-        </w:r>
-        <w:r>
-          <w:rPr>
-            <w:noProof/>
-            <w:webHidden/>
-          </w:rPr>
-          <w:fldChar w:fldCharType="separate"/>
-        </w:r>
-        <w:r>
-          <w:rPr>
-            <w:noProof/>
-            <w:webHidden/>
-          </w:rPr>
-          <w:t>7</w:t>
-        </w:r>
-        <w:r>
-          <w:rPr>
-            <w:noProof/>
-            <w:webHidden/>
-          </w:rPr>
-          <w:fldChar w:fldCharType="end"/>
+          <w:t>9</w:t>
         </w:r>
       </w:hyperlink>
     </w:p>
@@ -2187,47 +2026,7 @@
             <w:webHidden/>
           </w:rPr>
           <w:tab/>
-        </w:r>
-        <w:r>
-          <w:rPr>
-            <w:noProof/>
-            <w:webHidden/>
-          </w:rPr>
-          <w:fldChar w:fldCharType="begin"/>
-        </w:r>
-        <w:r>
-          <w:rPr>
-            <w:noProof/>
-            <w:webHidden/>
-          </w:rPr>
-          <w:instrText xml:space="preserve"> PAGEREF _Toc11132113 \h </w:instrText>
-        </w:r>
-        <w:r>
-          <w:rPr>
-            <w:noProof/>
-            <w:webHidden/>
-          </w:rPr>
-        </w:r>
-        <w:r>
-          <w:rPr>
-            <w:noProof/>
-            <w:webHidden/>
-          </w:rPr>
-          <w:fldChar w:fldCharType="separate"/>
-        </w:r>
-        <w:r>
-          <w:rPr>
-            <w:noProof/>
-            <w:webHidden/>
-          </w:rPr>
-          <w:t>7</w:t>
-        </w:r>
-        <w:r>
-          <w:rPr>
-            <w:noProof/>
-            <w:webHidden/>
-          </w:rPr>
-          <w:fldChar w:fldCharType="end"/>
+          <w:t>9</w:t>
         </w:r>
       </w:hyperlink>
     </w:p>
@@ -2277,47 +2076,7 @@
             <w:webHidden/>
           </w:rPr>
           <w:tab/>
-        </w:r>
-        <w:r>
-          <w:rPr>
-            <w:noProof/>
-            <w:webHidden/>
-          </w:rPr>
-          <w:fldChar w:fldCharType="begin"/>
-        </w:r>
-        <w:r>
-          <w:rPr>
-            <w:noProof/>
-            <w:webHidden/>
-          </w:rPr>
-          <w:instrText xml:space="preserve"> PAGEREF _Toc11132114 \h </w:instrText>
-        </w:r>
-        <w:r>
-          <w:rPr>
-            <w:noProof/>
-            <w:webHidden/>
-          </w:rPr>
-        </w:r>
-        <w:r>
-          <w:rPr>
-            <w:noProof/>
-            <w:webHidden/>
-          </w:rPr>
-          <w:fldChar w:fldCharType="separate"/>
-        </w:r>
-        <w:r>
-          <w:rPr>
-            <w:noProof/>
-            <w:webHidden/>
-          </w:rPr>
-          <w:t>7</w:t>
-        </w:r>
-        <w:r>
-          <w:rPr>
-            <w:noProof/>
-            <w:webHidden/>
-          </w:rPr>
-          <w:fldChar w:fldCharType="end"/>
+          <w:t>10</w:t>
         </w:r>
       </w:hyperlink>
     </w:p>
@@ -2367,47 +2126,7 @@
             <w:webHidden/>
           </w:rPr>
           <w:tab/>
-        </w:r>
-        <w:r>
-          <w:rPr>
-            <w:noProof/>
-            <w:webHidden/>
-          </w:rPr>
-          <w:fldChar w:fldCharType="begin"/>
-        </w:r>
-        <w:r>
-          <w:rPr>
-            <w:noProof/>
-            <w:webHidden/>
-          </w:rPr>
-          <w:instrText xml:space="preserve"> PAGEREF _Toc11132115 \h </w:instrText>
-        </w:r>
-        <w:r>
-          <w:rPr>
-            <w:noProof/>
-            <w:webHidden/>
-          </w:rPr>
-        </w:r>
-        <w:r>
-          <w:rPr>
-            <w:noProof/>
-            <w:webHidden/>
-          </w:rPr>
-          <w:fldChar w:fldCharType="separate"/>
-        </w:r>
-        <w:r>
-          <w:rPr>
-            <w:noProof/>
-            <w:webHidden/>
-          </w:rPr>
-          <w:t>7</w:t>
-        </w:r>
-        <w:r>
-          <w:rPr>
-            <w:noProof/>
-            <w:webHidden/>
-          </w:rPr>
-          <w:fldChar w:fldCharType="end"/>
+          <w:t>10</w:t>
         </w:r>
       </w:hyperlink>
     </w:p>
@@ -2457,47 +2176,7 @@
             <w:webHidden/>
           </w:rPr>
           <w:tab/>
-        </w:r>
-        <w:r>
-          <w:rPr>
-            <w:noProof/>
-            <w:webHidden/>
-          </w:rPr>
-          <w:fldChar w:fldCharType="begin"/>
-        </w:r>
-        <w:r>
-          <w:rPr>
-            <w:noProof/>
-            <w:webHidden/>
-          </w:rPr>
-          <w:instrText xml:space="preserve"> PAGEREF _Toc11132116 \h </w:instrText>
-        </w:r>
-        <w:r>
-          <w:rPr>
-            <w:noProof/>
-            <w:webHidden/>
-          </w:rPr>
-        </w:r>
-        <w:r>
-          <w:rPr>
-            <w:noProof/>
-            <w:webHidden/>
-          </w:rPr>
-          <w:fldChar w:fldCharType="separate"/>
-        </w:r>
-        <w:r>
-          <w:rPr>
-            <w:noProof/>
-            <w:webHidden/>
-          </w:rPr>
-          <w:t>8</w:t>
-        </w:r>
-        <w:r>
-          <w:rPr>
-            <w:noProof/>
-            <w:webHidden/>
-          </w:rPr>
-          <w:fldChar w:fldCharType="end"/>
+          <w:t>10</w:t>
         </w:r>
       </w:hyperlink>
     </w:p>
@@ -2547,47 +2226,7 @@
             <w:webHidden/>
           </w:rPr>
           <w:tab/>
-        </w:r>
-        <w:r>
-          <w:rPr>
-            <w:noProof/>
-            <w:webHidden/>
-          </w:rPr>
-          <w:fldChar w:fldCharType="begin"/>
-        </w:r>
-        <w:r>
-          <w:rPr>
-            <w:noProof/>
-            <w:webHidden/>
-          </w:rPr>
-          <w:instrText xml:space="preserve"> PAGEREF _Toc11132117 \h </w:instrText>
-        </w:r>
-        <w:r>
-          <w:rPr>
-            <w:noProof/>
-            <w:webHidden/>
-          </w:rPr>
-        </w:r>
-        <w:r>
-          <w:rPr>
-            <w:noProof/>
-            <w:webHidden/>
-          </w:rPr>
-          <w:fldChar w:fldCharType="separate"/>
-        </w:r>
-        <w:r>
-          <w:rPr>
-            <w:noProof/>
-            <w:webHidden/>
-          </w:rPr>
-          <w:t>8</w:t>
-        </w:r>
-        <w:r>
-          <w:rPr>
-            <w:noProof/>
-            <w:webHidden/>
-          </w:rPr>
-          <w:fldChar w:fldCharType="end"/>
+          <w:t>10</w:t>
         </w:r>
       </w:hyperlink>
     </w:p>
@@ -2635,47 +2274,7 @@
             <w:webHidden/>
           </w:rPr>
           <w:tab/>
-        </w:r>
-        <w:r>
-          <w:rPr>
-            <w:noProof/>
-            <w:webHidden/>
-          </w:rPr>
-          <w:fldChar w:fldCharType="begin"/>
-        </w:r>
-        <w:r>
-          <w:rPr>
-            <w:noProof/>
-            <w:webHidden/>
-          </w:rPr>
-          <w:instrText xml:space="preserve"> PAGEREF _Toc11132118 \h </w:instrText>
-        </w:r>
-        <w:r>
-          <w:rPr>
-            <w:noProof/>
-            <w:webHidden/>
-          </w:rPr>
-        </w:r>
-        <w:r>
-          <w:rPr>
-            <w:noProof/>
-            <w:webHidden/>
-          </w:rPr>
-          <w:fldChar w:fldCharType="separate"/>
-        </w:r>
-        <w:r>
-          <w:rPr>
-            <w:noProof/>
-            <w:webHidden/>
-          </w:rPr>
-          <w:t>8</w:t>
-        </w:r>
-        <w:r>
-          <w:rPr>
-            <w:noProof/>
-            <w:webHidden/>
-          </w:rPr>
-          <w:fldChar w:fldCharType="end"/>
+          <w:t>10</w:t>
         </w:r>
       </w:hyperlink>
     </w:p>
@@ -2753,43 +2352,7 @@
         <w:pStyle w:val="BodyText"/>
       </w:pPr>
       <w:r>
-        <w:t xml:space="preserve">The purpose of the </w:t>
-      </w:r>
-      <w:r>
-        <w:rPr>
-          <w:i/>
-          <w:iCs/>
-        </w:rPr>
-        <w:t>Software Development Plan</w:t>
-      </w:r>
-      <w:r>
-        <w:t xml:space="preserve"> is to </w:t>
-      </w:r>
-      <w:r>
-        <w:t xml:space="preserve">outline the foundations for the </w:t>
-      </w:r>
-      <w:proofErr w:type="spellStart"/>
-      <w:r>
-        <w:t>ByteMath</w:t>
-      </w:r>
-      <w:proofErr w:type="spellEnd"/>
-      <w:r>
-        <w:t xml:space="preserve"> Arithmetic Expression Evaluator and cover any development-related requirements to best deliver our product.</w:t>
-      </w:r>
-      <w:r>
-        <w:t xml:space="preserve"> It describes the approach to the development of the </w:t>
-      </w:r>
-      <w:r>
-        <w:t>evaluator</w:t>
-      </w:r>
-      <w:r>
-        <w:t xml:space="preserve"> and is the top-level plan generated and used by managers</w:t>
-      </w:r>
-      <w:r>
-        <w:t xml:space="preserve"> and team leaders</w:t>
-      </w:r>
-      <w:r>
-        <w:t xml:space="preserve"> to direct the development effort.</w:t>
+        <w:t>The Software Development Plan is designed to ensure that our team has a clear understanding of the steps involved in creating the ByteMath Arithmetic Expression Evaluator. It serves as a guide for managing the project, tracking progress, and ensuring that all development requirements are met. This document will be referenced by:</w:t>
       </w:r>
     </w:p>
     <w:p>
@@ -2866,57 +2429,7 @@
         <w:pStyle w:val="BodyText"/>
       </w:pPr>
       <w:r>
-        <w:t xml:space="preserve">This </w:t>
-      </w:r>
-      <w:r>
-        <w:rPr>
-          <w:i/>
-          <w:iCs/>
-        </w:rPr>
-        <w:t>Software Development Plan</w:t>
-      </w:r>
-      <w:r>
-        <w:t xml:space="preserve"> describes the</w:t>
-      </w:r>
-      <w:r>
-        <w:t xml:space="preserve"> general</w:t>
-      </w:r>
-      <w:r>
-        <w:t xml:space="preserve"> plan to be used by the </w:t>
-      </w:r>
-      <w:r>
-        <w:t>Arithmetic Expression Evaluator</w:t>
-      </w:r>
-      <w:r>
-        <w:t xml:space="preserve"> project, including deployment of the product. The details of the individual iterations will be described in the Iteration Plans.</w:t>
-      </w:r>
-    </w:p>
-    <w:p>
-      <w:pPr>
-        <w:pStyle w:val="BodyText"/>
-      </w:pPr>
-      <w:r>
-        <w:t>The Arithmetic Expression Evaluator will be a functional, standalone product that is capable of being implemented into larger software structures or systems.</w:t>
-      </w:r>
-      <w:r>
-        <w:br/>
-        <w:t xml:space="preserve">The plans as outlined in this document are based upon the product requirements as defined in </w:t>
-      </w:r>
-      <w:r>
-        <w:t>our</w:t>
-      </w:r>
-      <w:r>
-        <w:t xml:space="preserve"> </w:t>
-      </w:r>
-      <w:r>
-        <w:rPr>
-          <w:i/>
-          <w:iCs/>
-        </w:rPr>
-        <w:t>Vision Document</w:t>
-      </w:r>
-      <w:r>
-        <w:t>.</w:t>
+        <w:t>This plan covers the general development process for the ByteMath Arithmetic Expression Evaluator, including product deployment. While this document focuses on the overall project, individual iteration plans will outline more specific development details. The final product will be a functional, standalone evaluator capable of integration into larger systems. This plan is based on the requirements outlined in our Vision Document.</w:t>
       </w:r>
     </w:p>
     <w:p>
@@ -2995,7 +2508,7 @@
         </w:numPr>
       </w:pPr>
       <w:r>
-        <w:t>Member Information – Created 09/XX/24, file name: Varies</w:t>
+        <w:t>Member Information – Created 09/16/24, file name: Varies</w:t>
       </w:r>
     </w:p>
     <w:p>
@@ -3032,25 +2545,88 @@
     </w:p>
     <w:p>
       <w:pPr>
-        <w:pStyle w:val="BodyText"/>
-      </w:pPr>
-      <w:r>
-        <w:t>A core aspect of development will be focused on for each point within this document:</w:t>
-      </w:r>
-    </w:p>
-    <w:p>
-      <w:pPr>
-        <w:pStyle w:val="BodyText"/>
-        <w:tabs>
-          <w:tab w:val="left" w:pos="3780"/>
-        </w:tabs>
-        <w:ind w:left="3690" w:hanging="2970"/>
-      </w:pPr>
-      <w:r>
-        <w:t xml:space="preserve">Project Overview             —              </w:t>
-      </w:r>
-      <w:r>
-        <w:t>Covers the main functionality of the expression parser, objectives of completion within the domain of requirements, and overview of the final product to be delivered and ready for external implementation.</w:t>
+        <w:spacing w:before="240" w:after="240"/>
+        <w:ind w:firstLine="720"/>
+      </w:pPr>
+      <w:r>
+        <w:t>This document addresses several core aspects of the project:</w:t>
+      </w:r>
+    </w:p>
+    <w:p>
+      <w:pPr>
+        <w:pStyle w:val="ListParagraph"/>
+        <w:numPr>
+          <w:ilvl w:val="0"/>
+          <w:numId w:val="74"/>
+        </w:numPr>
+      </w:pPr>
+      <w:r>
+        <w:rPr>
+          <w:b/>
+          <w:bCs/>
+        </w:rPr>
+        <w:t>Project Overview</w:t>
+      </w:r>
+      <w:r>
+        <w:t>: Details the key functionality and objectives for the ByteMath Arithmetic Expression Evaluator, ensuring the final product meets the required specifications.</w:t>
+      </w:r>
+    </w:p>
+    <w:p>
+      <w:pPr>
+        <w:pStyle w:val="ListParagraph"/>
+        <w:numPr>
+          <w:ilvl w:val="0"/>
+          <w:numId w:val="74"/>
+        </w:numPr>
+      </w:pPr>
+      <w:r>
+        <w:rPr>
+          <w:b/>
+          <w:bCs/>
+        </w:rPr>
+        <w:t>Project Organization</w:t>
+      </w:r>
+      <w:r>
+        <w:t>: Outlines how work is divided among team members, ensuring each person knows their responsibilities.</w:t>
+      </w:r>
+    </w:p>
+    <w:p>
+      <w:pPr>
+        <w:pStyle w:val="ListParagraph"/>
+        <w:numPr>
+          <w:ilvl w:val="0"/>
+          <w:numId w:val="74"/>
+        </w:numPr>
+      </w:pPr>
+      <w:r>
+        <w:rPr>
+          <w:b/>
+          <w:bCs/>
+        </w:rPr>
+        <w:lastRenderedPageBreak/>
+        <w:t>Management Process</w:t>
+      </w:r>
+      <w:r>
+        <w:t>: Describes the development timeline and the process for managing tasks, including weekly meetings and progress check-ins.</w:t>
+      </w:r>
+    </w:p>
+    <w:p>
+      <w:pPr>
+        <w:pStyle w:val="ListParagraph"/>
+        <w:numPr>
+          <w:ilvl w:val="0"/>
+          <w:numId w:val="74"/>
+        </w:numPr>
+      </w:pPr>
+      <w:r>
+        <w:rPr>
+          <w:b/>
+          <w:bCs/>
+        </w:rPr>
+        <w:t>Applicable Plans and Guidelines</w:t>
+      </w:r>
+      <w:r>
+        <w:t>: Reflects our adherence to Agile development principles and includes the tools and resources necessary for the project.</w:t>
       </w:r>
     </w:p>
     <w:p>
@@ -3058,49 +2634,6 @@
         <w:pStyle w:val="BodyText"/>
         <w:ind w:left="3690" w:hanging="2970"/>
       </w:pPr>
-      <w:r>
-        <w:lastRenderedPageBreak/>
-        <w:t xml:space="preserve">Project Organization          —           </w:t>
-      </w:r>
-      <w:r>
-        <w:t xml:space="preserve">Our team is focused </w:t>
-      </w:r>
-      <w:r>
-        <w:t>o</w:t>
-      </w:r>
-      <w:r>
-        <w:t xml:space="preserve">n beneficial division of work </w:t>
-      </w:r>
-      <w:r>
-        <w:t>between</w:t>
-      </w:r>
-      <w:r>
-        <w:t xml:space="preserve"> certain aspects of development, but we still maintain roles to have primary responsibility in respective areas to our roles.</w:t>
-      </w:r>
-    </w:p>
-    <w:p>
-      <w:pPr>
-        <w:pStyle w:val="BodyText"/>
-        <w:ind w:left="3690" w:hanging="2970"/>
-      </w:pPr>
-      <w:r>
-        <w:t xml:space="preserve">Management Process          —           </w:t>
-      </w:r>
-      <w:r>
-        <w:t>The main timeframe for development is within the following 3 months of initiation of the project. Weekly meetings will be held to cover important information, and once implementation begins, frequent checkups will take place to make sure progress is being made at a good pace.</w:t>
-      </w:r>
-    </w:p>
-    <w:p>
-      <w:pPr>
-        <w:pStyle w:val="BodyText"/>
-        <w:ind w:left="3690" w:hanging="2970"/>
-      </w:pPr>
-      <w:r>
-        <w:t xml:space="preserve">Applicable Plans and Guidelines — </w:t>
-      </w:r>
-      <w:r>
-        <w:t>Reflect the necessary steps in following an Agile development model. Tools and other resources will be included.</w:t>
-      </w:r>
     </w:p>
     <w:p>
       <w:pPr>
@@ -3381,15 +2914,7 @@
         <w:pStyle w:val="BodyText"/>
       </w:pPr>
       <w:r>
-        <w:t xml:space="preserve">All team members are on the same hierarchal level and will share the task of critical decision-making responsibilities. However, team members are given certain roles, that may be higher ranking in name, </w:t>
-      </w:r>
-      <w:proofErr w:type="gramStart"/>
-      <w:r>
-        <w:t>in order for</w:t>
-      </w:r>
-      <w:proofErr w:type="gramEnd"/>
-      <w:r>
-        <w:t xml:space="preserve"> the project team to run smoothly. All assigned roles are as follows:</w:t>
+        <w:t>All team members are on the same hierarchal level and will share the task of critical decision-making responsibilities. However, team members are given certain roles, that may be higher ranking in name, in order for the project team to run smoothly. All assigned roles are as follows:</w:t>
       </w:r>
     </w:p>
     <w:p>
@@ -3561,23 +3086,7 @@
                 <w:b/>
                 <w:bCs/>
               </w:rPr>
-              <w:t xml:space="preserve">Unified Process for </w:t>
-            </w:r>
-            <w:proofErr w:type="spellStart"/>
-            <w:r>
-              <w:rPr>
-                <w:b/>
-                <w:bCs/>
-              </w:rPr>
-              <w:t>EDUcation</w:t>
-            </w:r>
-            <w:proofErr w:type="spellEnd"/>
-            <w:r>
-              <w:rPr>
-                <w:b/>
-                <w:bCs/>
-              </w:rPr>
-              <w:t xml:space="preserve"> Role</w:t>
+              <w:t>Unified Process for EDUcation Role</w:t>
             </w:r>
           </w:p>
         </w:tc>
@@ -3636,7 +3145,7 @@
             <w:r>
               <w:t xml:space="preserve">Email: </w:t>
             </w:r>
-            <w:hyperlink r:id="rId11">
+            <w:hyperlink r:id="rId14">
               <w:r>
                 <w:rPr>
                   <w:rStyle w:val="Hyperlink"/>
@@ -3809,7 +3318,7 @@
             <w:r>
               <w:t xml:space="preserve">Email: </w:t>
             </w:r>
-            <w:hyperlink r:id="rId12">
+            <w:hyperlink r:id="rId15">
               <w:r>
                 <w:rPr>
                   <w:rStyle w:val="Hyperlink"/>
@@ -3857,6 +3366,7 @@
               </w:numPr>
             </w:pPr>
             <w:r>
+              <w:lastRenderedPageBreak/>
               <w:t>Tuesday: 6PM-Anytime</w:t>
             </w:r>
           </w:p>
@@ -3881,7 +3391,6 @@
               </w:numPr>
             </w:pPr>
             <w:r>
-              <w:lastRenderedPageBreak/>
               <w:t>Thursday: 6PM-Anytime</w:t>
             </w:r>
           </w:p>
@@ -3997,7 +3506,7 @@
             <w:r>
               <w:t xml:space="preserve">Email: </w:t>
             </w:r>
-            <w:hyperlink r:id="rId13">
+            <w:hyperlink r:id="rId16">
               <w:r>
                 <w:rPr>
                   <w:rStyle w:val="Hyperlink"/>
@@ -4528,6 +4037,7 @@
           <w:p/>
           <w:p>
             <w:r>
+              <w:lastRenderedPageBreak/>
               <w:t>Contact:</w:t>
             </w:r>
           </w:p>
@@ -4542,7 +4052,7 @@
             <w:r>
               <w:t xml:space="preserve">Email: </w:t>
             </w:r>
-            <w:hyperlink r:id="rId14" w:history="1">
+            <w:hyperlink r:id="rId17" w:history="1">
               <w:r>
                 <w:rPr>
                   <w:rStyle w:val="Hyperlink"/>
@@ -4566,7 +4076,6 @@
           <w:p/>
           <w:p>
             <w:r>
-              <w:lastRenderedPageBreak/>
               <w:t>Availability:</w:t>
             </w:r>
           </w:p>
@@ -4687,7 +4196,7 @@
       <w:r>
         <w:t xml:space="preserve">Anyone on the project can perform </w:t>
       </w:r>
-      <w:hyperlink r:id="rId15" w:history="1">
+      <w:hyperlink r:id="rId18" w:history="1">
         <w:r>
           <w:rPr>
             <w:rStyle w:val="Hyperlink"/>
@@ -4742,16 +4251,10 @@
     <w:p>
       <w:pPr>
         <w:pStyle w:val="Heading2"/>
-        <w:rPr>
-          <w:highlight w:val="red"/>
-        </w:rPr>
       </w:pPr>
       <w:bookmarkStart w:id="37" w:name="_Toc524312843"/>
       <w:bookmarkStart w:id="38" w:name="_Toc11132111"/>
       <w:r>
-        <w:rPr>
-          <w:highlight w:val="red"/>
-        </w:rPr>
         <w:t>Project Plan</w:t>
       </w:r>
       <w:bookmarkEnd w:id="37"/>
@@ -4772,28 +4275,8 @@
           <w:iCs w:val="0"/>
           <w:color w:val="auto"/>
         </w:rPr>
-        <w:t>The resources for this project can be found on the group’s GitHub page:</w:t>
-      </w:r>
-    </w:p>
-    <w:p>
-      <w:pPr>
-        <w:pStyle w:val="infoblue0"/>
-        <w:rPr>
-          <w:i w:val="0"/>
-          <w:iCs w:val="0"/>
-          <w:color w:val="auto"/>
-        </w:rPr>
-      </w:pPr>
-      <w:hyperlink r:id="rId16">
-        <w:r>
-          <w:rPr>
-            <w:rStyle w:val="Hyperlink"/>
-            <w:i w:val="0"/>
-            <w:iCs w:val="0"/>
-          </w:rPr>
-          <w:t>https://github.com/aidanp12/EECS348PROJ_GROUP7</w:t>
-        </w:r>
-      </w:hyperlink>
+        <w:t>This section contains the schedule and resources for the project.</w:t>
+      </w:r>
     </w:p>
     <w:p>
       <w:pPr>
@@ -5244,6 +4727,7 @@
           <w:iCs w:val="0"/>
           <w:color w:val="auto"/>
         </w:rPr>
+        <w:lastRenderedPageBreak/>
         <w:t xml:space="preserve">Define the precedence </w:t>
       </w:r>
       <w:r>
@@ -5382,7 +4866,6 @@
           <w:iCs w:val="0"/>
           <w:color w:val="auto"/>
         </w:rPr>
-        <w:lastRenderedPageBreak/>
         <w:t xml:space="preserve">Develop a mechanism to identify and </w:t>
       </w:r>
       <w:r>
@@ -6605,9 +6088,6 @@
     <w:p>
       <w:pPr>
         <w:pStyle w:val="Heading2"/>
-        <w:rPr>
-          <w:highlight w:val="red"/>
-        </w:rPr>
       </w:pPr>
       <w:bookmarkStart w:id="44" w:name="_Toc447095892"/>
       <w:bookmarkStart w:id="45" w:name="_Toc512930361"/>
@@ -6657,9 +6137,6 @@
       <w:bookmarkEnd w:id="63"/>
       <w:bookmarkEnd w:id="64"/>
       <w:r>
-        <w:rPr>
-          <w:highlight w:val="red"/>
-        </w:rPr>
         <w:t>Project Monitoring and Control</w:t>
       </w:r>
       <w:bookmarkEnd w:id="65"/>
@@ -6685,27 +6162,9 @@
           <w:iCs w:val="0"/>
           <w:color w:val="auto"/>
         </w:rPr>
-        <w:t xml:space="preserve">Requirements Management: The GitHub repository will be used </w:t>
-      </w:r>
-      <w:proofErr w:type="gramStart"/>
-      <w:r>
-        <w:rPr>
-          <w:i w:val="0"/>
-          <w:iCs w:val="0"/>
-          <w:color w:val="auto"/>
-        </w:rPr>
-        <w:t>in order to</w:t>
-      </w:r>
-      <w:proofErr w:type="gramEnd"/>
-      <w:r>
-        <w:rPr>
-          <w:i w:val="0"/>
-          <w:iCs w:val="0"/>
-          <w:color w:val="auto"/>
-        </w:rPr>
-        <w:t xml:space="preserve"> collect information and for measuring, reporting, and controlling changes to the product requirements. </w:t>
-      </w:r>
-      <w:hyperlink r:id="rId17">
+        <w:t xml:space="preserve">Requirements Management: The GitHub repository will be used in order to collect information and for measuring, reporting, and controlling changes to the product requirements. </w:t>
+      </w:r>
+      <w:hyperlink r:id="rId19">
         <w:r>
           <w:rPr>
             <w:rStyle w:val="Hyperlink"/>
@@ -6735,43 +6194,7 @@
           <w:iCs w:val="0"/>
           <w:color w:val="auto"/>
         </w:rPr>
-        <w:t xml:space="preserve">Quality Control: To control the quality of the project, team members will upload to the GitHub repository after each coding session. This will help ensure that if the code runs into problems, team members will be able to access the code from before problems arose, </w:t>
-      </w:r>
-      <w:proofErr w:type="gramStart"/>
-      <w:r>
-        <w:rPr>
-          <w:i w:val="0"/>
-          <w:iCs w:val="0"/>
-          <w:color w:val="auto"/>
-        </w:rPr>
-        <w:t>in order to</w:t>
-      </w:r>
-      <w:proofErr w:type="gramEnd"/>
-      <w:r>
-        <w:rPr>
-          <w:i w:val="0"/>
-          <w:iCs w:val="0"/>
-          <w:color w:val="auto"/>
-        </w:rPr>
-        <w:t xml:space="preserve"> find the problem and be able to fix it. After each coding session, the Quality Assurance lead will </w:t>
-      </w:r>
-      <w:proofErr w:type="spellStart"/>
-      <w:r>
-        <w:rPr>
-          <w:i w:val="0"/>
-          <w:iCs w:val="0"/>
-          <w:color w:val="auto"/>
-        </w:rPr>
-        <w:t>walkthrough</w:t>
-      </w:r>
-      <w:proofErr w:type="spellEnd"/>
-      <w:r>
-        <w:rPr>
-          <w:i w:val="0"/>
-          <w:iCs w:val="0"/>
-          <w:color w:val="auto"/>
-        </w:rPr>
-        <w:t xml:space="preserve"> the code, and inspect and review the changes to the code. </w:t>
+        <w:t xml:space="preserve">Quality Control: To control the quality of the project, team members will upload to the GitHub repository after each coding session. This will help ensure that if the code runs into problems, team members will be able to access the code from before problems arose, in order to find the problem and be able to fix it. After each coding session, the Quality Assurance lead will walkthrough the code, and inspect and review the changes to the code. </w:t>
       </w:r>
     </w:p>
     <w:p>
@@ -6791,6 +6214,7 @@
           <w:i w:val="0"/>
           <w:color w:val="auto"/>
         </w:rPr>
+        <w:lastRenderedPageBreak/>
         <w:t>Reporting and Measurement: N/A</w:t>
       </w:r>
     </w:p>
@@ -6813,25 +6237,7 @@
           <w:iCs w:val="0"/>
           <w:color w:val="auto"/>
         </w:rPr>
-        <w:t xml:space="preserve">Risk Management: After each coding session, the Quality Assurance lead will identify, analyze, </w:t>
-      </w:r>
-      <w:proofErr w:type="spellStart"/>
-      <w:r>
-        <w:rPr>
-          <w:i w:val="0"/>
-          <w:iCs w:val="0"/>
-          <w:color w:val="auto"/>
-        </w:rPr>
-        <w:t>prioritze</w:t>
-      </w:r>
-      <w:proofErr w:type="spellEnd"/>
-      <w:r>
-        <w:rPr>
-          <w:i w:val="0"/>
-          <w:iCs w:val="0"/>
-          <w:color w:val="auto"/>
-        </w:rPr>
-        <w:t>, monitor and mitigate potential risks in the code. This will happen through walkthroughs of the code.</w:t>
+        <w:t>Risk Management: After each coding session, the Quality Assurance lead will identify, analyze, prioritize, monitor and mitigate potential risks in the code. This will happen through walkthroughs of the code.</w:t>
       </w:r>
     </w:p>
     <w:p>
@@ -6853,8 +6259,7 @@
           <w:iCs w:val="0"/>
           <w:color w:val="auto"/>
         </w:rPr>
-        <w:lastRenderedPageBreak/>
-        <w:t xml:space="preserve">Configuration Management: Problems and changes will be submitted to the GitHub repository, where it will be reviewed and dispositioned by the Quality Assurance lead or other team members. </w:t>
+        <w:t>Configuration Management: Problems and changes will be submitted to the GitHub repository, where it will be reviewed and dispositioned by the Quality Assurance lead or other team members. Project artifacts are to be named, marked, and numbered, including system software, plans, models, components, test software, results and data, executables, and so on by giving simple names referring to the project artifact to make it easy to find for team members. Retention policies, and the back-up, disaster, and recovery plans are to upload every coding session onto the GitHub repository to avoid this.</w:t>
       </w:r>
     </w:p>
     <w:p>
@@ -6882,14 +6287,6 @@
       <w:r>
         <w:t xml:space="preserve">The requirements for this system are captured in the Vision document. Requested changes to requirements are captured in Change Requests and are approved as part of the Configuration Management process. </w:t>
       </w:r>
-    </w:p>
-    <w:p>
-      <w:pPr>
-        <w:pStyle w:val="BodyText"/>
-        <w:rPr>
-          <w:rStyle w:val="Strong"/>
-        </w:rPr>
-      </w:pPr>
       <w:bookmarkStart w:id="70" w:name="_Toc447095912"/>
       <w:bookmarkEnd w:id="69"/>
     </w:p>
@@ -6937,14 +6334,6 @@
     </w:p>
     <w:p>
       <w:pPr>
-        <w:pStyle w:val="BodyText"/>
-        <w:rPr>
-          <w:rStyle w:val="Strong"/>
-        </w:rPr>
-      </w:pPr>
-    </w:p>
-    <w:p>
-      <w:pPr>
         <w:pStyle w:val="Heading2"/>
         <w:rPr>
           <w:rStyle w:val="Strong"/>
@@ -7027,56 +6416,49 @@
         </w:rPr>
         <w:t>Refer to the Project Measurements Document (AAA-BBB-X.Y.doc) for detailed information.</w:t>
       </w:r>
+      <w:bookmarkStart w:id="75" w:name="_Toc447095915"/>
+    </w:p>
+    <w:p>
+      <w:pPr>
+        <w:pStyle w:val="Heading2"/>
+        <w:rPr>
+          <w:rStyle w:val="Strong"/>
+        </w:rPr>
+      </w:pPr>
+      <w:bookmarkStart w:id="76" w:name="_Toc11132116"/>
+      <w:r>
+        <w:rPr>
+          <w:rStyle w:val="Strong"/>
+        </w:rPr>
+        <w:t>Risk Management</w:t>
+      </w:r>
+      <w:bookmarkEnd w:id="76"/>
+      <w:r>
+        <w:rPr>
+          <w:rStyle w:val="Strong"/>
+        </w:rPr>
+        <w:t xml:space="preserve"> </w:t>
+      </w:r>
+      <w:bookmarkEnd w:id="75"/>
     </w:p>
     <w:p>
       <w:pPr>
         <w:pStyle w:val="BodyText"/>
-        <w:rPr>
-          <w:rStyle w:val="Strong"/>
-        </w:rPr>
-      </w:pPr>
-      <w:bookmarkStart w:id="75" w:name="_Toc447095915"/>
-    </w:p>
-    <w:p>
-      <w:pPr>
-        <w:pStyle w:val="Heading2"/>
-        <w:rPr>
-          <w:rStyle w:val="Strong"/>
-        </w:rPr>
-      </w:pPr>
-      <w:bookmarkStart w:id="76" w:name="_Toc11132116"/>
-      <w:r>
-        <w:rPr>
-          <w:rStyle w:val="Strong"/>
-        </w:rPr>
-        <w:t>Risk Management</w:t>
-      </w:r>
-      <w:bookmarkEnd w:id="76"/>
-      <w:r>
-        <w:rPr>
-          <w:rStyle w:val="Strong"/>
-        </w:rPr>
-        <w:t xml:space="preserve"> </w:t>
-      </w:r>
-      <w:bookmarkEnd w:id="75"/>
+      </w:pPr>
+      <w:bookmarkStart w:id="77" w:name="_Toc447095916"/>
+      <w:r>
+        <w:t xml:space="preserve">Risks will be identified in Inception Phase using the steps identified in the RUP for Small Projects activity “Identify and Assess Risks”. Project risk is evaluated at least once per iteration and documented in this table. </w:t>
+      </w:r>
     </w:p>
     <w:p>
       <w:pPr>
         <w:pStyle w:val="BodyText"/>
       </w:pPr>
-      <w:bookmarkStart w:id="77" w:name="_Toc447095916"/>
-      <w:r>
-        <w:t xml:space="preserve">Risks will be identified in Inception Phase using the steps identified in the RUP for Small Projects activity “Identify and Assess Risks”. Project risk is evaluated at least once per iteration and documented in this table. </w:t>
-      </w:r>
     </w:p>
     <w:p>
       <w:pPr>
         <w:pStyle w:val="BodyText"/>
-      </w:pPr>
-    </w:p>
-    <w:p>
-      <w:pPr>
-        <w:pStyle w:val="BodyText"/>
+        <w:spacing w:after="0"/>
         <w:rPr>
           <w:i/>
           <w:iCs/>
@@ -7087,33 +6469,36 @@
           <w:i/>
           <w:iCs/>
         </w:rPr>
+        <w:lastRenderedPageBreak/>
         <w:t>Refer to the Risk List Document (CCC-DDD-X.Y.doc) for detailed information.</w:t>
       </w:r>
     </w:p>
     <w:p>
       <w:pPr>
+        <w:pStyle w:val="Heading2"/>
+        <w:rPr>
+          <w:rStyle w:val="Strong"/>
+        </w:rPr>
+      </w:pPr>
+      <w:bookmarkStart w:id="78" w:name="_Toc11132117"/>
+      <w:r>
+        <w:rPr>
+          <w:rStyle w:val="Strong"/>
+        </w:rPr>
+        <w:t>Configuration Management</w:t>
+      </w:r>
+      <w:bookmarkEnd w:id="78"/>
+    </w:p>
+    <w:p>
+      <w:pPr>
         <w:pStyle w:val="BodyText"/>
-        <w:spacing w:after="0"/>
-        <w:rPr>
-          <w:rStyle w:val="Strong"/>
-        </w:rPr>
-      </w:pPr>
-    </w:p>
-    <w:p>
-      <w:pPr>
-        <w:pStyle w:val="Heading2"/>
-        <w:rPr>
-          <w:rStyle w:val="Strong"/>
-        </w:rPr>
-      </w:pPr>
-      <w:bookmarkStart w:id="78" w:name="_Toc11132117"/>
-      <w:r>
-        <w:rPr>
-          <w:rStyle w:val="Strong"/>
-        </w:rPr>
-        <w:t>Configuration Management</w:t>
-      </w:r>
-      <w:bookmarkEnd w:id="78"/>
+        <w:rPr>
+          <w:szCs w:val="24"/>
+        </w:rPr>
+      </w:pPr>
+      <w:r>
+        <w:t xml:space="preserve">Appropriate tools will be selected which provide a database of Change Requests and a controlled versioned repository of project artifacts. </w:t>
+      </w:r>
     </w:p>
     <w:p>
       <w:pPr>
@@ -7123,21 +6508,9 @@
         </w:rPr>
       </w:pPr>
       <w:r>
-        <w:t xml:space="preserve">Appropriate tools will be selected which provide a database of Change Requests and a controlled versioned repository of project artifacts. </w:t>
-      </w:r>
-    </w:p>
-    <w:p>
-      <w:pPr>
-        <w:pStyle w:val="BodyText"/>
         <w:rPr>
           <w:szCs w:val="24"/>
         </w:rPr>
-      </w:pPr>
-      <w:r>
-        <w:rPr>
-          <w:szCs w:val="24"/>
-        </w:rPr>
-        <w:lastRenderedPageBreak/>
         <w:t>All source code, test scripts, and data files are included in baselines. Documentation related to the source code is also included in the baseline, such as design documentation. All customer deliverable artifacts are included in the final baseline of the iteration, including executables.</w:t>
       </w:r>
     </w:p>
@@ -7169,26 +6542,15 @@
         <w:rPr>
           <w:i/>
           <w:iCs/>
-          <w:szCs w:val="24"/>
         </w:rPr>
       </w:pPr>
       <w:r>
         <w:rPr>
           <w:i/>
           <w:iCs/>
-          <w:szCs w:val="24"/>
         </w:rPr>
         <w:t>Refer to the Configuration Management Plan (EEE-FFF-X.Y.doc) for detailed information.</w:t>
       </w:r>
-    </w:p>
-    <w:p>
-      <w:pPr>
-        <w:pStyle w:val="Heading1"/>
-        <w:numPr>
-          <w:ilvl w:val="0"/>
-          <w:numId w:val="0"/>
-        </w:numPr>
-      </w:pPr>
       <w:bookmarkStart w:id="79" w:name="_Toc447095917"/>
       <w:bookmarkStart w:id="80" w:name="_Toc512930369"/>
       <w:bookmarkStart w:id="81" w:name="_Toc447095932"/>
@@ -7241,11 +6603,39 @@
       </w:pPr>
     </w:p>
     <w:p/>
+    <w:p/>
+    <w:p/>
+    <w:p/>
+    <w:p/>
+    <w:p/>
+    <w:p/>
+    <w:p/>
+    <w:p/>
+    <w:p/>
+    <w:p/>
+    <w:p/>
+    <w:p/>
+    <w:p/>
+    <w:p/>
+    <w:p/>
+    <w:p/>
+    <w:p/>
+    <w:p/>
+    <w:p/>
+    <w:p/>
+    <w:p/>
+    <w:p/>
+    <w:p/>
+    <w:p/>
+    <w:p/>
+    <w:p/>
+    <w:p/>
+    <w:p/>
     <w:sectPr>
-      <w:headerReference w:type="default" r:id="rId18"/>
-      <w:footerReference w:type="default" r:id="rId19"/>
-      <w:headerReference w:type="first" r:id="rId20"/>
-      <w:footerReference w:type="first" r:id="rId21"/>
+      <w:headerReference w:type="default" r:id="rId20"/>
+      <w:footerReference w:type="default" r:id="rId21"/>
+      <w:headerReference w:type="first" r:id="rId22"/>
+      <w:footerReference w:type="first" r:id="rId23"/>
       <w:pgSz w:w="12240" w:h="15840" w:code="1"/>
       <w:pgMar w:top="1440" w:right="1440" w:bottom="1440" w:left="1440" w:header="720" w:footer="720" w:gutter="0"/>
       <w:cols w:space="720"/>
@@ -7380,6 +6770,16 @@
 
 <file path=word/footer3.xml><?xml version="1.0" encoding="utf-8"?>
 <w:ftr xmlns:wpc="http://schemas.microsoft.com/office/word/2010/wordprocessingCanvas" xmlns:cx="http://schemas.microsoft.com/office/drawing/2014/chartex" xmlns:cx1="http://schemas.microsoft.com/office/drawing/2015/9/8/chartex" xmlns:cx2="http://schemas.microsoft.com/office/drawing/2015/10/21/chartex" xmlns:cx3="http://schemas.microsoft.com/office/drawing/2016/5/9/chartex" xmlns:cx4="http://schemas.microsoft.com/office/drawing/2016/5/10/chartex" xmlns:cx5="http://schemas.microsoft.com/office/drawing/2016/5/11/chartex" xmlns:cx6="http://schemas.microsoft.com/office/drawing/2016/5/12/chartex" xmlns:cx7="http://schemas.microsoft.com/office/drawing/2016/5/13/chartex" xmlns:cx8="http://schemas.microsoft.com/office/drawing/2016/5/14/chartex" xmlns:mc="http://schemas.openxmlformats.org/markup-compatibility/2006" xmlns:aink="http://schemas.microsoft.com/office/drawing/2016/ink" xmlns:am3d="http://schemas.microsoft.com/office/drawing/2017/model3d" xmlns:o="urn:schemas-microsoft-com:office:office" xmlns:oel="http://schemas.microsoft.com/office/2019/extlst" xmlns:r="http://schemas.openxmlformats.org/officeDocument/2006/relationships" xmlns:m="http://schemas.openxmlformats.org/officeDocument/2006/math" xmlns:v="urn:schemas-microsoft-com:vml" xmlns:wp14="http://schemas.microsoft.com/office/word/2010/wordprocessingDrawing" xmlns:wp="http://schemas.openxmlformats.org/drawingml/2006/wordprocessingDrawing" xmlns:w10="urn:schemas-microsoft-com:office:word" xmlns:w="http://schemas.openxmlformats.org/wordprocessingml/2006/main" xmlns:w14="http://schemas.microsoft.com/office/word/2010/wordml" xmlns:w15="http://schemas.microsoft.com/office/word/2012/wordml" xmlns:w16cex="http://schemas.microsoft.com/office/word/2018/wordml/cex" xmlns:w16cid="http://schemas.microsoft.com/office/word/2016/wordml/cid" xmlns:w16="http://schemas.microsoft.com/office/word/2018/wordml" xmlns:w16du="http://schemas.microsoft.com/office/word/2023/wordml/word16du" xmlns:w16sdtdh="http://schemas.microsoft.com/office/word/2020/wordml/sdtdatahash" xmlns:w16se="http://schemas.microsoft.com/office/word/2015/wordml/symex" xmlns:wpg="http://schemas.microsoft.com/office/word/2010/wordprocessingGroup" xmlns:wpi="http://schemas.microsoft.com/office/word/2010/wordprocessingInk" xmlns:wne="http://schemas.microsoft.com/office/word/2006/wordml" xmlns:wps="http://schemas.microsoft.com/office/word/2010/wordprocessingShape" mc:Ignorable="w14 w15 w16se w16cid w16 w16cex w16sdtdh w16du wp14">
+  <w:p>
+    <w:pPr>
+      <w:pStyle w:val="Footer"/>
+    </w:pPr>
+  </w:p>
+</w:ftr>
+</file>
+
+<file path=word/footer4.xml><?xml version="1.0" encoding="utf-8"?>
+<w:ftr xmlns:wpc="http://schemas.microsoft.com/office/word/2010/wordprocessingCanvas" xmlns:cx="http://schemas.microsoft.com/office/drawing/2014/chartex" xmlns:cx1="http://schemas.microsoft.com/office/drawing/2015/9/8/chartex" xmlns:cx2="http://schemas.microsoft.com/office/drawing/2015/10/21/chartex" xmlns:cx3="http://schemas.microsoft.com/office/drawing/2016/5/9/chartex" xmlns:cx4="http://schemas.microsoft.com/office/drawing/2016/5/10/chartex" xmlns:cx5="http://schemas.microsoft.com/office/drawing/2016/5/11/chartex" xmlns:cx6="http://schemas.microsoft.com/office/drawing/2016/5/12/chartex" xmlns:cx7="http://schemas.microsoft.com/office/drawing/2016/5/13/chartex" xmlns:cx8="http://schemas.microsoft.com/office/drawing/2016/5/14/chartex" xmlns:mc="http://schemas.openxmlformats.org/markup-compatibility/2006" xmlns:aink="http://schemas.microsoft.com/office/drawing/2016/ink" xmlns:am3d="http://schemas.microsoft.com/office/drawing/2017/model3d" xmlns:o="urn:schemas-microsoft-com:office:office" xmlns:oel="http://schemas.microsoft.com/office/2019/extlst" xmlns:r="http://schemas.openxmlformats.org/officeDocument/2006/relationships" xmlns:m="http://schemas.openxmlformats.org/officeDocument/2006/math" xmlns:v="urn:schemas-microsoft-com:vml" xmlns:wp14="http://schemas.microsoft.com/office/word/2010/wordprocessingDrawing" xmlns:wp="http://schemas.openxmlformats.org/drawingml/2006/wordprocessingDrawing" xmlns:w10="urn:schemas-microsoft-com:office:word" xmlns:w="http://schemas.openxmlformats.org/wordprocessingml/2006/main" xmlns:w14="http://schemas.microsoft.com/office/word/2010/wordml" xmlns:w15="http://schemas.microsoft.com/office/word/2012/wordml" xmlns:w16cex="http://schemas.microsoft.com/office/word/2018/wordml/cex" xmlns:w16cid="http://schemas.microsoft.com/office/word/2016/wordml/cid" xmlns:w16="http://schemas.microsoft.com/office/word/2018/wordml" xmlns:w16du="http://schemas.microsoft.com/office/word/2023/wordml/word16du" xmlns:w16sdtdh="http://schemas.microsoft.com/office/word/2020/wordml/sdtdatahash" xmlns:w16se="http://schemas.microsoft.com/office/word/2015/wordml/symex" xmlns:wpg="http://schemas.microsoft.com/office/word/2010/wordprocessingGroup" xmlns:wpi="http://schemas.microsoft.com/office/word/2010/wordprocessingInk" xmlns:wne="http://schemas.microsoft.com/office/word/2006/wordml" xmlns:wps="http://schemas.microsoft.com/office/word/2010/wordprocessingShape" mc:Ignorable="w14 w15 w16se w16cid w16 w16cex w16sdtdh w16du wp14">
   <w:tbl>
     <w:tblPr>
       <w:tblW w:w="0" w:type="auto"/>
@@ -7437,19 +6837,7 @@
             <w:sym w:font="Symbol" w:char="F0D3"/>
           </w:r>
           <w:r>
-            <w:fldChar w:fldCharType="begin"/>
-          </w:r>
-          <w:r>
-            <w:instrText xml:space="preserve"> DOCPROPERTY "Company"  \* MERGEFORMAT </w:instrText>
-          </w:r>
-          <w:r>
-            <w:fldChar w:fldCharType="separate"/>
-          </w:r>
-          <w:r>
-            <w:t>&lt;Company Name&gt;</w:t>
-          </w:r>
-          <w:r>
-            <w:fldChar w:fldCharType="end"/>
+            <w:t>ByteMath</w:t>
           </w:r>
           <w:r>
             <w:t xml:space="preserve">, </w:t>
@@ -7568,10 +6956,13 @@
       <w:pStyle w:val="Footer"/>
     </w:pPr>
   </w:p>
+  <w:p/>
+  <w:p/>
+  <w:p/>
 </w:ftr>
 </file>
 
-<file path=word/footer4.xml><?xml version="1.0" encoding="utf-8"?>
+<file path=word/footer5.xml><?xml version="1.0" encoding="utf-8"?>
 <w:ftr xmlns:wpc="http://schemas.microsoft.com/office/word/2010/wordprocessingCanvas" xmlns:cx="http://schemas.microsoft.com/office/drawing/2014/chartex" xmlns:cx1="http://schemas.microsoft.com/office/drawing/2015/9/8/chartex" xmlns:cx2="http://schemas.microsoft.com/office/drawing/2015/10/21/chartex" xmlns:cx3="http://schemas.microsoft.com/office/drawing/2016/5/9/chartex" xmlns:cx4="http://schemas.microsoft.com/office/drawing/2016/5/10/chartex" xmlns:cx5="http://schemas.microsoft.com/office/drawing/2016/5/11/chartex" xmlns:cx6="http://schemas.microsoft.com/office/drawing/2016/5/12/chartex" xmlns:cx7="http://schemas.microsoft.com/office/drawing/2016/5/13/chartex" xmlns:cx8="http://schemas.microsoft.com/office/drawing/2016/5/14/chartex" xmlns:mc="http://schemas.openxmlformats.org/markup-compatibility/2006" xmlns:aink="http://schemas.microsoft.com/office/drawing/2016/ink" xmlns:am3d="http://schemas.microsoft.com/office/drawing/2017/model3d" xmlns:o="urn:schemas-microsoft-com:office:office" xmlns:oel="http://schemas.microsoft.com/office/2019/extlst" xmlns:r="http://schemas.openxmlformats.org/officeDocument/2006/relationships" xmlns:m="http://schemas.openxmlformats.org/officeDocument/2006/math" xmlns:v="urn:schemas-microsoft-com:vml" xmlns:wp14="http://schemas.microsoft.com/office/word/2010/wordprocessingDrawing" xmlns:wp="http://schemas.openxmlformats.org/drawingml/2006/wordprocessingDrawing" xmlns:w10="urn:schemas-microsoft-com:office:word" xmlns:w="http://schemas.openxmlformats.org/wordprocessingml/2006/main" xmlns:w14="http://schemas.microsoft.com/office/word/2010/wordml" xmlns:w15="http://schemas.microsoft.com/office/word/2012/wordml" xmlns:w16cex="http://schemas.microsoft.com/office/word/2018/wordml/cex" xmlns:w16cid="http://schemas.microsoft.com/office/word/2016/wordml/cid" xmlns:w16="http://schemas.microsoft.com/office/word/2018/wordml" xmlns:w16du="http://schemas.microsoft.com/office/word/2023/wordml/word16du" xmlns:w16sdtdh="http://schemas.microsoft.com/office/word/2020/wordml/sdtdatahash" xmlns:w16se="http://schemas.microsoft.com/office/word/2015/wordml/symex" xmlns:wpg="http://schemas.microsoft.com/office/word/2010/wordprocessingGroup" xmlns:wpi="http://schemas.microsoft.com/office/word/2010/wordprocessingInk" xmlns:wne="http://schemas.microsoft.com/office/word/2006/wordml" xmlns:wps="http://schemas.microsoft.com/office/word/2010/wordprocessingShape" mc:Ignorable="w14 w15 w16se w16cid w16 w16cex w16sdtdh w16du wp14">
   <w:p>
     <w:pPr>
@@ -7610,6 +7001,16 @@
 <w:hdr xmlns:wpc="http://schemas.microsoft.com/office/word/2010/wordprocessingCanvas" xmlns:cx="http://schemas.microsoft.com/office/drawing/2014/chartex" xmlns:cx1="http://schemas.microsoft.com/office/drawing/2015/9/8/chartex" xmlns:cx2="http://schemas.microsoft.com/office/drawing/2015/10/21/chartex" xmlns:cx3="http://schemas.microsoft.com/office/drawing/2016/5/9/chartex" xmlns:cx4="http://schemas.microsoft.com/office/drawing/2016/5/10/chartex" xmlns:cx5="http://schemas.microsoft.com/office/drawing/2016/5/11/chartex" xmlns:cx6="http://schemas.microsoft.com/office/drawing/2016/5/12/chartex" xmlns:cx7="http://schemas.microsoft.com/office/drawing/2016/5/13/chartex" xmlns:cx8="http://schemas.microsoft.com/office/drawing/2016/5/14/chartex" xmlns:mc="http://schemas.openxmlformats.org/markup-compatibility/2006" xmlns:aink="http://schemas.microsoft.com/office/drawing/2016/ink" xmlns:am3d="http://schemas.microsoft.com/office/drawing/2017/model3d" xmlns:o="urn:schemas-microsoft-com:office:office" xmlns:oel="http://schemas.microsoft.com/office/2019/extlst" xmlns:r="http://schemas.openxmlformats.org/officeDocument/2006/relationships" xmlns:m="http://schemas.openxmlformats.org/officeDocument/2006/math" xmlns:v="urn:schemas-microsoft-com:vml" xmlns:wp14="http://schemas.microsoft.com/office/word/2010/wordprocessingDrawing" xmlns:wp="http://schemas.openxmlformats.org/drawingml/2006/wordprocessingDrawing" xmlns:w10="urn:schemas-microsoft-com:office:word" xmlns:w="http://schemas.openxmlformats.org/wordprocessingml/2006/main" xmlns:w14="http://schemas.microsoft.com/office/word/2010/wordml" xmlns:w15="http://schemas.microsoft.com/office/word/2012/wordml" xmlns:w16cex="http://schemas.microsoft.com/office/word/2018/wordml/cex" xmlns:w16cid="http://schemas.microsoft.com/office/word/2016/wordml/cid" xmlns:w16="http://schemas.microsoft.com/office/word/2018/wordml" xmlns:w16du="http://schemas.microsoft.com/office/word/2023/wordml/word16du" xmlns:w16sdtdh="http://schemas.microsoft.com/office/word/2020/wordml/sdtdatahash" xmlns:w16se="http://schemas.microsoft.com/office/word/2015/wordml/symex" xmlns:wpg="http://schemas.microsoft.com/office/word/2010/wordprocessingGroup" xmlns:wpi="http://schemas.microsoft.com/office/word/2010/wordprocessingInk" xmlns:wne="http://schemas.microsoft.com/office/word/2006/wordml" xmlns:wps="http://schemas.microsoft.com/office/word/2010/wordprocessingShape" mc:Ignorable="w14 w15 w16se w16cid w16 w16cex w16sdtdh w16du wp14">
   <w:p>
     <w:pPr>
+      <w:pStyle w:val="Header"/>
+    </w:pPr>
+  </w:p>
+</w:hdr>
+</file>
+
+<file path=word/header2.xml><?xml version="1.0" encoding="utf-8"?>
+<w:hdr xmlns:wpc="http://schemas.microsoft.com/office/word/2010/wordprocessingCanvas" xmlns:cx="http://schemas.microsoft.com/office/drawing/2014/chartex" xmlns:cx1="http://schemas.microsoft.com/office/drawing/2015/9/8/chartex" xmlns:cx2="http://schemas.microsoft.com/office/drawing/2015/10/21/chartex" xmlns:cx3="http://schemas.microsoft.com/office/drawing/2016/5/9/chartex" xmlns:cx4="http://schemas.microsoft.com/office/drawing/2016/5/10/chartex" xmlns:cx5="http://schemas.microsoft.com/office/drawing/2016/5/11/chartex" xmlns:cx6="http://schemas.microsoft.com/office/drawing/2016/5/12/chartex" xmlns:cx7="http://schemas.microsoft.com/office/drawing/2016/5/13/chartex" xmlns:cx8="http://schemas.microsoft.com/office/drawing/2016/5/14/chartex" xmlns:mc="http://schemas.openxmlformats.org/markup-compatibility/2006" xmlns:aink="http://schemas.microsoft.com/office/drawing/2016/ink" xmlns:am3d="http://schemas.microsoft.com/office/drawing/2017/model3d" xmlns:o="urn:schemas-microsoft-com:office:office" xmlns:oel="http://schemas.microsoft.com/office/2019/extlst" xmlns:r="http://schemas.openxmlformats.org/officeDocument/2006/relationships" xmlns:m="http://schemas.openxmlformats.org/officeDocument/2006/math" xmlns:v="urn:schemas-microsoft-com:vml" xmlns:wp14="http://schemas.microsoft.com/office/word/2010/wordprocessingDrawing" xmlns:wp="http://schemas.openxmlformats.org/drawingml/2006/wordprocessingDrawing" xmlns:w10="urn:schemas-microsoft-com:office:word" xmlns:w="http://schemas.openxmlformats.org/wordprocessingml/2006/main" xmlns:w14="http://schemas.microsoft.com/office/word/2010/wordml" xmlns:w15="http://schemas.microsoft.com/office/word/2012/wordml" xmlns:w16cex="http://schemas.microsoft.com/office/word/2018/wordml/cex" xmlns:w16cid="http://schemas.microsoft.com/office/word/2016/wordml/cid" xmlns:w16="http://schemas.microsoft.com/office/word/2018/wordml" xmlns:w16du="http://schemas.microsoft.com/office/word/2023/wordml/word16du" xmlns:w16sdtdh="http://schemas.microsoft.com/office/word/2020/wordml/sdtdatahash" xmlns:w16se="http://schemas.microsoft.com/office/word/2015/wordml/symex" xmlns:wpg="http://schemas.microsoft.com/office/word/2010/wordprocessingGroup" xmlns:wpi="http://schemas.microsoft.com/office/word/2010/wordprocessingInk" xmlns:wne="http://schemas.microsoft.com/office/word/2006/wordml" xmlns:wps="http://schemas.microsoft.com/office/word/2010/wordprocessingShape" mc:Ignorable="w14 w15 w16se w16cid w16 w16cex w16sdtdh w16du wp14">
+  <w:p>
+    <w:pPr>
       <w:rPr>
         <w:sz w:val="24"/>
       </w:rPr>
@@ -7640,7 +7041,6 @@
         <w:szCs w:val="36"/>
       </w:rPr>
     </w:pPr>
-    <w:proofErr w:type="spellStart"/>
     <w:r>
       <w:rPr>
         <w:rFonts w:ascii="Arial" w:hAnsi="Arial"/>
@@ -7649,18 +7049,7 @@
         <w:sz w:val="36"/>
         <w:szCs w:val="36"/>
       </w:rPr>
-      <w:t>ByteMath</w:t>
-    </w:r>
-    <w:proofErr w:type="spellEnd"/>
-    <w:r>
-      <w:rPr>
-        <w:rFonts w:ascii="Arial" w:hAnsi="Arial"/>
-        <w:b/>
-        <w:bCs/>
-        <w:sz w:val="36"/>
-        <w:szCs w:val="36"/>
-      </w:rPr>
-      <w:t xml:space="preserve"> Inc.</w:t>
+      <w:t>ByteMath Inc.</w:t>
     </w:r>
   </w:p>
   <w:p>
@@ -7687,7 +7076,17 @@
 </w:hdr>
 </file>
 
-<file path=word/header2.xml><?xml version="1.0" encoding="utf-8"?>
+<file path=word/header3.xml><?xml version="1.0" encoding="utf-8"?>
+<w:hdr xmlns:wpc="http://schemas.microsoft.com/office/word/2010/wordprocessingCanvas" xmlns:cx="http://schemas.microsoft.com/office/drawing/2014/chartex" xmlns:cx1="http://schemas.microsoft.com/office/drawing/2015/9/8/chartex" xmlns:cx2="http://schemas.microsoft.com/office/drawing/2015/10/21/chartex" xmlns:cx3="http://schemas.microsoft.com/office/drawing/2016/5/9/chartex" xmlns:cx4="http://schemas.microsoft.com/office/drawing/2016/5/10/chartex" xmlns:cx5="http://schemas.microsoft.com/office/drawing/2016/5/11/chartex" xmlns:cx6="http://schemas.microsoft.com/office/drawing/2016/5/12/chartex" xmlns:cx7="http://schemas.microsoft.com/office/drawing/2016/5/13/chartex" xmlns:cx8="http://schemas.microsoft.com/office/drawing/2016/5/14/chartex" xmlns:mc="http://schemas.openxmlformats.org/markup-compatibility/2006" xmlns:aink="http://schemas.microsoft.com/office/drawing/2016/ink" xmlns:am3d="http://schemas.microsoft.com/office/drawing/2017/model3d" xmlns:o="urn:schemas-microsoft-com:office:office" xmlns:oel="http://schemas.microsoft.com/office/2019/extlst" xmlns:r="http://schemas.openxmlformats.org/officeDocument/2006/relationships" xmlns:m="http://schemas.openxmlformats.org/officeDocument/2006/math" xmlns:v="urn:schemas-microsoft-com:vml" xmlns:wp14="http://schemas.microsoft.com/office/word/2010/wordprocessingDrawing" xmlns:wp="http://schemas.openxmlformats.org/drawingml/2006/wordprocessingDrawing" xmlns:w10="urn:schemas-microsoft-com:office:word" xmlns:w="http://schemas.openxmlformats.org/wordprocessingml/2006/main" xmlns:w14="http://schemas.microsoft.com/office/word/2010/wordml" xmlns:w15="http://schemas.microsoft.com/office/word/2012/wordml" xmlns:w16cex="http://schemas.microsoft.com/office/word/2018/wordml/cex" xmlns:w16cid="http://schemas.microsoft.com/office/word/2016/wordml/cid" xmlns:w16="http://schemas.microsoft.com/office/word/2018/wordml" xmlns:w16du="http://schemas.microsoft.com/office/word/2023/wordml/word16du" xmlns:w16sdtdh="http://schemas.microsoft.com/office/word/2020/wordml/sdtdatahash" xmlns:w16se="http://schemas.microsoft.com/office/word/2015/wordml/symex" xmlns:wpg="http://schemas.microsoft.com/office/word/2010/wordprocessingGroup" xmlns:wpi="http://schemas.microsoft.com/office/word/2010/wordprocessingInk" xmlns:wne="http://schemas.microsoft.com/office/word/2006/wordml" xmlns:wps="http://schemas.microsoft.com/office/word/2010/wordprocessingShape" mc:Ignorable="w14 w15 w16se w16cid w16 w16cex w16sdtdh w16du wp14">
+  <w:p>
+    <w:pPr>
+      <w:pStyle w:val="Header"/>
+    </w:pPr>
+  </w:p>
+</w:hdr>
+</file>
+
+<file path=word/header4.xml><?xml version="1.0" encoding="utf-8"?>
 <w:hdr xmlns:wpc="http://schemas.microsoft.com/office/word/2010/wordprocessingCanvas" xmlns:cx="http://schemas.microsoft.com/office/drawing/2014/chartex" xmlns:cx1="http://schemas.microsoft.com/office/drawing/2015/9/8/chartex" xmlns:cx2="http://schemas.microsoft.com/office/drawing/2015/10/21/chartex" xmlns:cx3="http://schemas.microsoft.com/office/drawing/2016/5/9/chartex" xmlns:cx4="http://schemas.microsoft.com/office/drawing/2016/5/10/chartex" xmlns:cx5="http://schemas.microsoft.com/office/drawing/2016/5/11/chartex" xmlns:cx6="http://schemas.microsoft.com/office/drawing/2016/5/12/chartex" xmlns:cx7="http://schemas.microsoft.com/office/drawing/2016/5/13/chartex" xmlns:cx8="http://schemas.microsoft.com/office/drawing/2016/5/14/chartex" xmlns:mc="http://schemas.openxmlformats.org/markup-compatibility/2006" xmlns:aink="http://schemas.microsoft.com/office/drawing/2016/ink" xmlns:am3d="http://schemas.microsoft.com/office/drawing/2017/model3d" xmlns:o="urn:schemas-microsoft-com:office:office" xmlns:oel="http://schemas.microsoft.com/office/2019/extlst" xmlns:r="http://schemas.openxmlformats.org/officeDocument/2006/relationships" xmlns:m="http://schemas.openxmlformats.org/officeDocument/2006/math" xmlns:v="urn:schemas-microsoft-com:vml" xmlns:wp14="http://schemas.microsoft.com/office/word/2010/wordprocessingDrawing" xmlns:wp="http://schemas.openxmlformats.org/drawingml/2006/wordprocessingDrawing" xmlns:w10="urn:schemas-microsoft-com:office:word" xmlns:w="http://schemas.openxmlformats.org/wordprocessingml/2006/main" xmlns:w14="http://schemas.microsoft.com/office/word/2010/wordml" xmlns:w15="http://schemas.microsoft.com/office/word/2012/wordml" xmlns:w16cex="http://schemas.microsoft.com/office/word/2018/wordml/cex" xmlns:w16cid="http://schemas.microsoft.com/office/word/2016/wordml/cid" xmlns:w16="http://schemas.microsoft.com/office/word/2018/wordml" xmlns:w16du="http://schemas.microsoft.com/office/word/2023/wordml/word16du" xmlns:w16sdtdh="http://schemas.microsoft.com/office/word/2020/wordml/sdtdatahash" xmlns:w16se="http://schemas.microsoft.com/office/word/2015/wordml/symex" xmlns:wpg="http://schemas.microsoft.com/office/word/2010/wordprocessingGroup" xmlns:wpi="http://schemas.microsoft.com/office/word/2010/wordprocessingInk" xmlns:wne="http://schemas.microsoft.com/office/word/2006/wordml" xmlns:wps="http://schemas.microsoft.com/office/word/2010/wordprocessingShape" mc:Ignorable="w14 w15 w16se w16cid w16 w16cex w16sdtdh w16du wp14">
   <w:tbl>
     <w:tblPr>
@@ -7714,19 +7113,7 @@
         </w:tcPr>
         <w:p>
           <w:r>
-            <w:fldChar w:fldCharType="begin"/>
-          </w:r>
-          <w:r>
-            <w:instrText xml:space="preserve"> SUBJECT  \* MERGEFORMAT </w:instrText>
-          </w:r>
-          <w:r>
-            <w:fldChar w:fldCharType="separate"/>
-          </w:r>
-          <w:r>
-            <w:t>&lt;Project Name&gt;</w:t>
-          </w:r>
-          <w:r>
-            <w:fldChar w:fldCharType="end"/>
+            <w:t>Arithmetic Expression Evaluator</w:t>
           </w:r>
         </w:p>
       </w:tc>
@@ -7743,7 +7130,7 @@
             <w:ind w:right="68"/>
           </w:pPr>
           <w:r>
-            <w:t xml:space="preserve"> Version:          &lt;1.0&gt;</w:t>
+            <w:t xml:space="preserve"> Version:          1.0</w:t>
           </w:r>
         </w:p>
       </w:tc>
@@ -7777,15 +7164,10 @@
         </w:tcPr>
         <w:p>
           <w:r>
-            <w:t xml:space="preserve">  Date: &lt;dd/mmm/</w:t>
+            <w:t xml:space="preserve">  Date: </w:t>
           </w:r>
-          <w:proofErr w:type="spellStart"/>
           <w:r>
-            <w:t>yy</w:t>
-          </w:r>
-          <w:proofErr w:type="spellEnd"/>
-          <w:r>
-            <w:t>&gt;</w:t>
+            <w:t>29/09/2024</w:t>
           </w:r>
         </w:p>
       </w:tc>
@@ -7812,7 +7194,7 @@
 </w:hdr>
 </file>
 
-<file path=word/header3.xml><?xml version="1.0" encoding="utf-8"?>
+<file path=word/header5.xml><?xml version="1.0" encoding="utf-8"?>
 <w:hdr xmlns:wpc="http://schemas.microsoft.com/office/word/2010/wordprocessingCanvas" xmlns:cx="http://schemas.microsoft.com/office/drawing/2014/chartex" xmlns:cx1="http://schemas.microsoft.com/office/drawing/2015/9/8/chartex" xmlns:cx2="http://schemas.microsoft.com/office/drawing/2015/10/21/chartex" xmlns:cx3="http://schemas.microsoft.com/office/drawing/2016/5/9/chartex" xmlns:cx4="http://schemas.microsoft.com/office/drawing/2016/5/10/chartex" xmlns:cx5="http://schemas.microsoft.com/office/drawing/2016/5/11/chartex" xmlns:cx6="http://schemas.microsoft.com/office/drawing/2016/5/12/chartex" xmlns:cx7="http://schemas.microsoft.com/office/drawing/2016/5/13/chartex" xmlns:cx8="http://schemas.microsoft.com/office/drawing/2016/5/14/chartex" xmlns:mc="http://schemas.openxmlformats.org/markup-compatibility/2006" xmlns:aink="http://schemas.microsoft.com/office/drawing/2016/ink" xmlns:am3d="http://schemas.microsoft.com/office/drawing/2017/model3d" xmlns:o="urn:schemas-microsoft-com:office:office" xmlns:oel="http://schemas.microsoft.com/office/2019/extlst" xmlns:r="http://schemas.openxmlformats.org/officeDocument/2006/relationships" xmlns:m="http://schemas.openxmlformats.org/officeDocument/2006/math" xmlns:v="urn:schemas-microsoft-com:vml" xmlns:wp14="http://schemas.microsoft.com/office/word/2010/wordprocessingDrawing" xmlns:wp="http://schemas.openxmlformats.org/drawingml/2006/wordprocessingDrawing" xmlns:w10="urn:schemas-microsoft-com:office:word" xmlns:w="http://schemas.openxmlformats.org/wordprocessingml/2006/main" xmlns:w14="http://schemas.microsoft.com/office/word/2010/wordml" xmlns:w15="http://schemas.microsoft.com/office/word/2012/wordml" xmlns:w16cex="http://schemas.microsoft.com/office/word/2018/wordml/cex" xmlns:w16cid="http://schemas.microsoft.com/office/word/2016/wordml/cid" xmlns:w16="http://schemas.microsoft.com/office/word/2018/wordml" xmlns:w16du="http://schemas.microsoft.com/office/word/2023/wordml/word16du" xmlns:w16sdtdh="http://schemas.microsoft.com/office/word/2020/wordml/sdtdatahash" xmlns:w16se="http://schemas.microsoft.com/office/word/2015/wordml/symex" xmlns:wpg="http://schemas.microsoft.com/office/word/2010/wordprocessingGroup" xmlns:wpi="http://schemas.microsoft.com/office/word/2010/wordprocessingInk" xmlns:wne="http://schemas.microsoft.com/office/word/2006/wordml" xmlns:wps="http://schemas.microsoft.com/office/word/2010/wordprocessingShape" mc:Ignorable="w14 w15 w16se w16cid w16 w16cex w16sdtdh w16du wp14">
   <w:p>
     <w:pPr>
@@ -13266,6 +12648,119 @@
         <w:tabs>
           <w:tab w:val="num" w:pos="7200"/>
         </w:tabs>
+        <w:ind w:left="7200" w:hanging="360"/>
+      </w:pPr>
+      <w:rPr>
+        <w:rFonts w:ascii="Wingdings" w:hAnsi="Wingdings" w:hint="default"/>
+      </w:rPr>
+    </w:lvl>
+  </w:abstractNum>
+  <w:abstractNum w:abstractNumId="71" w15:restartNumberingAfterBreak="0">
+    <w:nsid w:val="7F902D97"/>
+    <w:multiLevelType w:val="hybridMultilevel"/>
+    <w:tmpl w:val="FFFFFFFF"/>
+    <w:lvl w:ilvl="0" w:tplc="BF584E50">
+      <w:start w:val="1"/>
+      <w:numFmt w:val="bullet"/>
+      <w:lvlText w:val=""/>
+      <w:lvlJc w:val="left"/>
+      <w:pPr>
+        <w:ind w:left="1440" w:hanging="360"/>
+      </w:pPr>
+      <w:rPr>
+        <w:rFonts w:ascii="Symbol" w:hAnsi="Symbol" w:hint="default"/>
+      </w:rPr>
+    </w:lvl>
+    <w:lvl w:ilvl="1" w:tplc="DC60DC7E">
+      <w:start w:val="1"/>
+      <w:numFmt w:val="bullet"/>
+      <w:lvlText w:val="o"/>
+      <w:lvlJc w:val="left"/>
+      <w:pPr>
+        <w:ind w:left="2160" w:hanging="360"/>
+      </w:pPr>
+      <w:rPr>
+        <w:rFonts w:ascii="Courier New" w:hAnsi="Courier New" w:hint="default"/>
+      </w:rPr>
+    </w:lvl>
+    <w:lvl w:ilvl="2" w:tplc="4C385412">
+      <w:start w:val="1"/>
+      <w:numFmt w:val="bullet"/>
+      <w:lvlText w:val=""/>
+      <w:lvlJc w:val="left"/>
+      <w:pPr>
+        <w:ind w:left="2880" w:hanging="360"/>
+      </w:pPr>
+      <w:rPr>
+        <w:rFonts w:ascii="Wingdings" w:hAnsi="Wingdings" w:hint="default"/>
+      </w:rPr>
+    </w:lvl>
+    <w:lvl w:ilvl="3" w:tplc="A4A4C774">
+      <w:start w:val="1"/>
+      <w:numFmt w:val="bullet"/>
+      <w:lvlText w:val=""/>
+      <w:lvlJc w:val="left"/>
+      <w:pPr>
+        <w:ind w:left="3600" w:hanging="360"/>
+      </w:pPr>
+      <w:rPr>
+        <w:rFonts w:ascii="Symbol" w:hAnsi="Symbol" w:hint="default"/>
+      </w:rPr>
+    </w:lvl>
+    <w:lvl w:ilvl="4" w:tplc="2A206B70">
+      <w:start w:val="1"/>
+      <w:numFmt w:val="bullet"/>
+      <w:lvlText w:val="o"/>
+      <w:lvlJc w:val="left"/>
+      <w:pPr>
+        <w:ind w:left="4320" w:hanging="360"/>
+      </w:pPr>
+      <w:rPr>
+        <w:rFonts w:ascii="Courier New" w:hAnsi="Courier New" w:hint="default"/>
+      </w:rPr>
+    </w:lvl>
+    <w:lvl w:ilvl="5" w:tplc="352A0868">
+      <w:start w:val="1"/>
+      <w:numFmt w:val="bullet"/>
+      <w:lvlText w:val=""/>
+      <w:lvlJc w:val="left"/>
+      <w:pPr>
+        <w:ind w:left="5040" w:hanging="360"/>
+      </w:pPr>
+      <w:rPr>
+        <w:rFonts w:ascii="Wingdings" w:hAnsi="Wingdings" w:hint="default"/>
+      </w:rPr>
+    </w:lvl>
+    <w:lvl w:ilvl="6" w:tplc="E43EC7C4">
+      <w:start w:val="1"/>
+      <w:numFmt w:val="bullet"/>
+      <w:lvlText w:val=""/>
+      <w:lvlJc w:val="left"/>
+      <w:pPr>
+        <w:ind w:left="5760" w:hanging="360"/>
+      </w:pPr>
+      <w:rPr>
+        <w:rFonts w:ascii="Symbol" w:hAnsi="Symbol" w:hint="default"/>
+      </w:rPr>
+    </w:lvl>
+    <w:lvl w:ilvl="7" w:tplc="2C0040C8">
+      <w:start w:val="1"/>
+      <w:numFmt w:val="bullet"/>
+      <w:lvlText w:val="o"/>
+      <w:lvlJc w:val="left"/>
+      <w:pPr>
+        <w:ind w:left="6480" w:hanging="360"/>
+      </w:pPr>
+      <w:rPr>
+        <w:rFonts w:ascii="Courier New" w:hAnsi="Courier New" w:hint="default"/>
+      </w:rPr>
+    </w:lvl>
+    <w:lvl w:ilvl="8" w:tplc="9DDA5FEA">
+      <w:start w:val="1"/>
+      <w:numFmt w:val="bullet"/>
+      <w:lvlText w:val=""/>
+      <w:lvlJc w:val="left"/>
+      <w:pPr>
         <w:ind w:left="7200" w:hanging="360"/>
       </w:pPr>
       <w:rPr>
@@ -13534,6 +13029,9 @@
   </w:num>
   <w:num w:numId="73" w16cid:durableId="1011295012">
     <w:abstractNumId w:val="52"/>
+  </w:num>
+  <w:num w:numId="74" w16cid:durableId="1185746324">
+    <w:abstractNumId w:val="71"/>
   </w:num>
 </w:numbering>
 </file>
@@ -14096,7 +13594,6 @@
   <w:style w:type="character" w:default="1" w:styleId="DefaultParagraphFont">
     <w:name w:val="Default Paragraph Font"/>
     <w:uiPriority w:val="1"/>
-    <w:semiHidden/>
     <w:unhideWhenUsed/>
   </w:style>
   <w:style w:type="table" w:default="1" w:styleId="TableNormal">

</xml_diff>